<commit_message>
added an hour for KC feedback
</commit_message>
<xml_diff>
--- a/Meetings/200908_caGrid_Developer_F2F/Agenda.docx
+++ b/Meetings/200908_caGrid_Developer_F2F/Agenda.docx
@@ -674,6 +674,14 @@
         </w:rPr>
         <w:t>Portal</w:t>
       </w:r>
+      <w:r>
+        <w:rPr>
+          <w:rFonts w:ascii="Times" w:hAnsi="Times"/>
+          <w:sz w:val="20"/>
+          <w:szCs w:val="20"/>
+        </w:rPr>
+        <w:t xml:space="preserve"> (demo)</w:t>
+      </w:r>
     </w:p>
     <w:p>
       <w:pPr>
@@ -1722,7 +1730,61 @@
           <w:sz w:val="20"/>
           <w:szCs w:val="20"/>
         </w:rPr>
-        <w:t>2</w:t>
+        <w:t>2:00</w:t>
+      </w:r>
+    </w:p>
+    <w:p>
+      <w:pPr>
+        <w:pStyle w:val="ListParagraph"/>
+        <w:numPr>
+          <w:ilvl w:val="1"/>
+          <w:numId w:val="2"/>
+        </w:numPr>
+        <w:rPr>
+          <w:rFonts w:ascii="Times" w:hAnsi="Times"/>
+          <w:sz w:val="20"/>
+          <w:szCs w:val="20"/>
+        </w:rPr>
+      </w:pPr>
+      <w:r>
+        <w:rPr>
+          <w:rFonts w:ascii="Times" w:hAnsi="Times"/>
+          <w:sz w:val="20"/>
+          <w:szCs w:val="20"/>
+        </w:rPr>
+        <w:t xml:space="preserve">Knowledge Center User </w:t>
+      </w:r>
+      <w:r>
+        <w:rPr>
+          <w:rFonts w:ascii="Times" w:hAnsi="Times"/>
+          <w:sz w:val="20"/>
+          <w:szCs w:val="20"/>
+        </w:rPr>
+        <w:t>Feedback</w:t>
+      </w:r>
+    </w:p>
+    <w:p>
+      <w:pPr>
+        <w:pStyle w:val="ListParagraph"/>
+        <w:numPr>
+          <w:ilvl w:val="0"/>
+          <w:numId w:val="2"/>
+        </w:numPr>
+        <w:rPr>
+          <w:rFonts w:ascii="Times" w:hAnsi="Times"/>
+          <w:b/>
+          <w:sz w:val="20"/>
+          <w:szCs w:val="20"/>
+        </w:rPr>
+      </w:pPr>
+      <w:r>
+        <w:rPr>
+          <w:rFonts w:ascii="Times" w:hAnsi="Times"/>
+          <w:b/>
+          <w:sz w:val="20"/>
+          <w:szCs w:val="20"/>
+        </w:rPr>
+        <w:t>3</w:t>
       </w:r>
       <w:r>
         <w:rPr>

</xml_diff>

<commit_message>
comments from john/larry review
</commit_message>
<xml_diff>
--- a/Meetings/200908_caGrid_Developer_F2F/Agenda.docx
+++ b/Meetings/200908_caGrid_Developer_F2F/Agenda.docx
@@ -186,6 +186,29 @@
       <w:pPr>
         <w:pStyle w:val="ListParagraph"/>
         <w:numPr>
+          <w:ilvl w:val="1"/>
+          <w:numId w:val="2"/>
+        </w:numPr>
+        <w:rPr>
+          <w:rFonts w:ascii="Times" w:hAnsi="Times"/>
+          <w:b/>
+          <w:sz w:val="20"/>
+          <w:szCs w:val="20"/>
+        </w:rPr>
+      </w:pPr>
+      <w:r>
+        <w:rPr>
+          <w:rFonts w:ascii="Times" w:hAnsi="Times"/>
+          <w:sz w:val="20"/>
+          <w:szCs w:val="20"/>
+        </w:rPr>
+        <w:t>Team meeting schedule review</w:t>
+      </w:r>
+    </w:p>
+    <w:p>
+      <w:pPr>
+        <w:pStyle w:val="ListParagraph"/>
+        <w:numPr>
           <w:ilvl w:val="0"/>
           <w:numId w:val="2"/>
         </w:numPr>
@@ -401,6 +424,50 @@
           <w:szCs w:val="20"/>
         </w:rPr>
         <w:t>Discuss WebSSO</w:t>
+      </w:r>
+    </w:p>
+    <w:p>
+      <w:pPr>
+        <w:pStyle w:val="ListParagraph"/>
+        <w:numPr>
+          <w:ilvl w:val="3"/>
+          <w:numId w:val="2"/>
+        </w:numPr>
+        <w:rPr>
+          <w:rFonts w:ascii="Times" w:hAnsi="Times"/>
+          <w:sz w:val="20"/>
+          <w:szCs w:val="20"/>
+        </w:rPr>
+      </w:pPr>
+      <w:r>
+        <w:rPr>
+          <w:rFonts w:ascii="Times" w:hAnsi="Times"/>
+          <w:sz w:val="20"/>
+          <w:szCs w:val="20"/>
+        </w:rPr>
+        <w:t>Currently Unsatisfied Use Cases</w:t>
+      </w:r>
+    </w:p>
+    <w:p>
+      <w:pPr>
+        <w:pStyle w:val="ListParagraph"/>
+        <w:numPr>
+          <w:ilvl w:val="4"/>
+          <w:numId w:val="2"/>
+        </w:numPr>
+        <w:rPr>
+          <w:rFonts w:ascii="Times" w:hAnsi="Times"/>
+          <w:sz w:val="20"/>
+          <w:szCs w:val="20"/>
+        </w:rPr>
+      </w:pPr>
+      <w:r>
+        <w:rPr>
+          <w:rFonts w:ascii="Times" w:hAnsi="Times"/>
+          <w:sz w:val="20"/>
+          <w:szCs w:val="20"/>
+        </w:rPr>
+        <w:t xml:space="preserve">e.g. Monitoring, etc </w:t>
       </w:r>
     </w:p>
     <w:p>
@@ -2057,7 +2124,7 @@
         <w:rFonts w:ascii="Symbol" w:hAnsi="Symbol" w:hint="default"/>
       </w:rPr>
     </w:lvl>
-    <w:lvl w:ilvl="4" w:tplc="04090003" w:tentative="1">
+    <w:lvl w:ilvl="4" w:tplc="04090003">
       <w:start w:val="1"/>
       <w:numFmt w:val="bullet"/>
       <w:lvlText w:val="o"/>

</xml_diff>